<commit_message>
Un enter para probar cambios en Azure DevOps
</commit_message>
<xml_diff>
--- a/Documentación/Documento General Funcionalidades.docx
+++ b/Documentación/Documento General Funcionalidades.docx
@@ -745,6 +745,33 @@
         </w:rPr>
         <w:t>En la sección Ingresar debe solicitar correo y contraseña para permitir acceso a los docentes o a los administradores.</w:t>
       </w:r>
+    </w:p>
+    <w:p>
+      <w:pPr>
+        <w:spacing w:after="0" w:line="240" w:lineRule="auto"/>
+        <w:jc w:val="both"/>
+        <w:rPr>
+          <w:rFonts w:ascii="Arial" w:eastAsia="Times New Roman" w:hAnsi="Arial" w:cs="Arial"/>
+          <w:color w:val="000000"/>
+          <w:sz w:val="24"/>
+          <w:szCs w:val="24"/>
+          <w:lang w:eastAsia="es-CO"/>
+        </w:rPr>
+      </w:pPr>
+    </w:p>
+    <w:p>
+      <w:pPr>
+        <w:spacing w:after="0" w:line="240" w:lineRule="auto"/>
+        <w:jc w:val="both"/>
+        <w:rPr>
+          <w:rFonts w:ascii="Arial" w:eastAsia="Times New Roman" w:hAnsi="Arial" w:cs="Arial"/>
+          <w:color w:val="000000"/>
+          <w:sz w:val="24"/>
+          <w:szCs w:val="24"/>
+          <w:u w:val="single"/>
+          <w:lang w:eastAsia="es-CO"/>
+        </w:rPr>
+      </w:pPr>
     </w:p>
     <w:p/>
     <w:sectPr>

</xml_diff>